<commit_message>
add solution to Emoji Detector, fix typo in task description
</commit_message>
<xml_diff>
--- a/FinalExam/05/emojiDetector.docx
+++ b/FinalExam/05/emojiDetector.docx
@@ -1,6 +1,6 @@
 
 <file path=word/document.xml><?xml version="1.0" encoding="utf-8"?>
-<w:document xmlns:wpc="http://schemas.microsoft.com/office/word/2010/wordprocessingCanvas" xmlns:cx="http://schemas.microsoft.com/office/drawing/2014/chartex" xmlns:cx1="http://schemas.microsoft.com/office/drawing/2015/9/8/chartex" xmlns:cx2="http://schemas.microsoft.com/office/drawing/2015/10/21/chartex" xmlns:cx3="http://schemas.microsoft.com/office/drawing/2016/5/9/chartex" xmlns:cx4="http://schemas.microsoft.com/office/drawing/2016/5/10/chartex" xmlns:cx5="http://schemas.microsoft.com/office/drawing/2016/5/11/chartex" xmlns:cx6="http://schemas.microsoft.com/office/drawing/2016/5/12/chartex" xmlns:cx7="http://schemas.microsoft.com/office/drawing/2016/5/13/chartex" xmlns:cx8="http://schemas.microsoft.com/office/drawing/2016/5/14/chartex" xmlns:mc="http://schemas.openxmlformats.org/markup-compatibility/2006" xmlns:aink="http://schemas.microsoft.com/office/drawing/2016/ink" xmlns:am3d="http://schemas.microsoft.com/office/drawing/2017/model3d" xmlns:o="urn:schemas-microsoft-com:office:office" xmlns:r="http://schemas.openxmlformats.org/officeDocument/2006/relationships" xmlns:m="http://schemas.openxmlformats.org/officeDocument/2006/math" xmlns:v="urn:schemas-microsoft-com:vml" xmlns:wp14="http://schemas.microsoft.com/office/word/2010/wordprocessingDrawing" xmlns:wp="http://schemas.openxmlformats.org/drawingml/2006/wordprocessingDrawing" xmlns:w10="urn:schemas-microsoft-com:office:word" xmlns:w="http://schemas.openxmlformats.org/wordprocessingml/2006/main" xmlns:w14="http://schemas.microsoft.com/office/word/2010/wordml" xmlns:w15="http://schemas.microsoft.com/office/word/2012/wordml" xmlns:w16cex="http://schemas.microsoft.com/office/word/2018/wordml/cex" xmlns:w16cid="http://schemas.microsoft.com/office/word/2016/wordml/cid" xmlns:w16="http://schemas.microsoft.com/office/word/2018/wordml" xmlns:w16sdtdh="http://schemas.microsoft.com/office/word/2020/wordml/sdtdatahash" xmlns:w16se="http://schemas.microsoft.com/office/word/2015/wordml/symex" xmlns:wpg="http://schemas.microsoft.com/office/word/2010/wordprocessingGroup" xmlns:wpi="http://schemas.microsoft.com/office/word/2010/wordprocessingInk" xmlns:wne="http://schemas.microsoft.com/office/word/2006/wordml" xmlns:wps="http://schemas.microsoft.com/office/word/2010/wordprocessingShape" mc:Ignorable="w14 w15 w16se w16cid w16 w16cex w16sdtdh wp14">
+<w:document xmlns:wpc="http://schemas.microsoft.com/office/word/2010/wordprocessingCanvas" xmlns:cx="http://schemas.microsoft.com/office/drawing/2014/chartex" xmlns:cx1="http://schemas.microsoft.com/office/drawing/2015/9/8/chartex" xmlns:cx2="http://schemas.microsoft.com/office/drawing/2015/10/21/chartex" xmlns:cx3="http://schemas.microsoft.com/office/drawing/2016/5/9/chartex" xmlns:cx4="http://schemas.microsoft.com/office/drawing/2016/5/10/chartex" xmlns:cx5="http://schemas.microsoft.com/office/drawing/2016/5/11/chartex" xmlns:cx6="http://schemas.microsoft.com/office/drawing/2016/5/12/chartex" xmlns:cx7="http://schemas.microsoft.com/office/drawing/2016/5/13/chartex" xmlns:cx8="http://schemas.microsoft.com/office/drawing/2016/5/14/chartex" xmlns:mc="http://schemas.openxmlformats.org/markup-compatibility/2006" xmlns:aink="http://schemas.microsoft.com/office/drawing/2016/ink" xmlns:am3d="http://schemas.microsoft.com/office/drawing/2017/model3d" xmlns:o="urn:schemas-microsoft-com:office:office" xmlns:oel="http://schemas.microsoft.com/office/2019/extlst" xmlns:r="http://schemas.openxmlformats.org/officeDocument/2006/relationships" xmlns:m="http://schemas.openxmlformats.org/officeDocument/2006/math" xmlns:v="urn:schemas-microsoft-com:vml" xmlns:wp14="http://schemas.microsoft.com/office/word/2010/wordprocessingDrawing" xmlns:wp="http://schemas.openxmlformats.org/drawingml/2006/wordprocessingDrawing" xmlns:w10="urn:schemas-microsoft-com:office:word" xmlns:w="http://schemas.openxmlformats.org/wordprocessingml/2006/main" xmlns:w14="http://schemas.microsoft.com/office/word/2010/wordml" xmlns:w15="http://schemas.microsoft.com/office/word/2012/wordml" xmlns:w16cex="http://schemas.microsoft.com/office/word/2018/wordml/cex" xmlns:w16cid="http://schemas.microsoft.com/office/word/2016/wordml/cid" xmlns:w16="http://schemas.microsoft.com/office/word/2018/wordml" xmlns:w16sdtdh="http://schemas.microsoft.com/office/word/2020/wordml/sdtdatahash" xmlns:w16se="http://schemas.microsoft.com/office/word/2015/wordml/symex" xmlns:wpg="http://schemas.microsoft.com/office/word/2010/wordprocessingGroup" xmlns:wpi="http://schemas.microsoft.com/office/word/2010/wordprocessingInk" xmlns:wne="http://schemas.microsoft.com/office/word/2006/wordml" xmlns:wps="http://schemas.microsoft.com/office/word/2010/wordprocessingShape" mc:Ignorable="w14 w15 w16se w16cid w16 w16cex w16sdtdh wp14">
   <w:body>
     <w:p>
       <w:pPr>
@@ -37,20 +37,70 @@
           <w:lang w:val="bg-BG"/>
         </w:rPr>
       </w:pPr>
+      <w:proofErr w:type="spellStart"/>
       <w:r>
         <w:rPr>
           <w:lang w:val="bg-BG"/>
         </w:rPr>
-        <w:t xml:space="preserve">Problem for </w:t>
-      </w:r>
-      <w:r>
-        <w:t>exam preparation</w:t>
-      </w:r>
+        <w:t>Problem</w:t>
+      </w:r>
+      <w:proofErr w:type="spellEnd"/>
       <w:r>
         <w:rPr>
           <w:lang w:val="bg-BG"/>
         </w:rPr>
-        <w:t xml:space="preserve"> for the </w:t>
+        <w:t xml:space="preserve"> </w:t>
+      </w:r>
+      <w:proofErr w:type="spellStart"/>
+      <w:r>
+        <w:rPr>
+          <w:lang w:val="bg-BG"/>
+        </w:rPr>
+        <w:t>for</w:t>
+      </w:r>
+      <w:proofErr w:type="spellEnd"/>
+      <w:r>
+        <w:rPr>
+          <w:lang w:val="bg-BG"/>
+        </w:rPr>
+        <w:t xml:space="preserve"> </w:t>
+      </w:r>
+      <w:r>
+        <w:t>exam preparation</w:t>
+      </w:r>
+      <w:r>
+        <w:rPr>
+          <w:lang w:val="bg-BG"/>
+        </w:rPr>
+        <w:t xml:space="preserve"> </w:t>
+      </w:r>
+      <w:proofErr w:type="spellStart"/>
+      <w:r>
+        <w:rPr>
+          <w:lang w:val="bg-BG"/>
+        </w:rPr>
+        <w:t>for</w:t>
+      </w:r>
+      <w:proofErr w:type="spellEnd"/>
+      <w:r>
+        <w:rPr>
+          <w:lang w:val="bg-BG"/>
+        </w:rPr>
+        <w:t xml:space="preserve"> </w:t>
+      </w:r>
+      <w:proofErr w:type="spellStart"/>
+      <w:r>
+        <w:rPr>
+          <w:lang w:val="bg-BG"/>
+        </w:rPr>
+        <w:t>the</w:t>
+      </w:r>
+      <w:proofErr w:type="spellEnd"/>
+      <w:r>
+        <w:rPr>
+          <w:lang w:val="bg-BG"/>
+        </w:rPr>
+        <w:t xml:space="preserve"> </w:t>
       </w:r>
       <w:hyperlink r:id="rId8" w:history="1">
         <w:bookmarkStart w:id="0" w:name="_GoBack1"/>
@@ -65,7 +115,23 @@
             <w:rStyle w:val="InternetLink"/>
             <w:lang w:val="bg-BG"/>
           </w:rPr>
-          <w:t>Fundamentals Course @SoftUni</w:t>
+          <w:t xml:space="preserve">Fundamentals </w:t>
+        </w:r>
+        <w:proofErr w:type="spellStart"/>
+        <w:r>
+          <w:rPr>
+            <w:rStyle w:val="InternetLink"/>
+            <w:lang w:val="bg-BG"/>
+          </w:rPr>
+          <w:t>Course</w:t>
+        </w:r>
+        <w:proofErr w:type="spellEnd"/>
+        <w:r>
+          <w:rPr>
+            <w:rStyle w:val="InternetLink"/>
+            <w:lang w:val="bg-BG"/>
+          </w:rPr>
+          <w:t xml:space="preserve"> @SoftUni</w:t>
         </w:r>
       </w:hyperlink>
       <w:r>
@@ -81,11 +147,131 @@
         <w:spacing w:before="0" w:after="0" w:line="240" w:lineRule="auto"/>
         <w:jc w:val="center"/>
       </w:pPr>
+      <w:proofErr w:type="spellStart"/>
       <w:r>
         <w:rPr>
           <w:lang w:val="bg-BG"/>
         </w:rPr>
-        <w:t xml:space="preserve">Submit your solutions in the SoftUni judge system at </w:t>
+        <w:t>Submit</w:t>
+      </w:r>
+      <w:proofErr w:type="spellEnd"/>
+      <w:r>
+        <w:rPr>
+          <w:lang w:val="bg-BG"/>
+        </w:rPr>
+        <w:t xml:space="preserve"> </w:t>
+      </w:r>
+      <w:proofErr w:type="spellStart"/>
+      <w:r>
+        <w:rPr>
+          <w:lang w:val="bg-BG"/>
+        </w:rPr>
+        <w:t>your</w:t>
+      </w:r>
+      <w:proofErr w:type="spellEnd"/>
+      <w:r>
+        <w:rPr>
+          <w:lang w:val="bg-BG"/>
+        </w:rPr>
+        <w:t xml:space="preserve"> </w:t>
+      </w:r>
+      <w:proofErr w:type="spellStart"/>
+      <w:r>
+        <w:rPr>
+          <w:lang w:val="bg-BG"/>
+        </w:rPr>
+        <w:t>solutions</w:t>
+      </w:r>
+      <w:proofErr w:type="spellEnd"/>
+      <w:r>
+        <w:rPr>
+          <w:lang w:val="bg-BG"/>
+        </w:rPr>
+        <w:t xml:space="preserve"> </w:t>
+      </w:r>
+      <w:proofErr w:type="spellStart"/>
+      <w:r>
+        <w:rPr>
+          <w:lang w:val="bg-BG"/>
+        </w:rPr>
+        <w:t>in</w:t>
+      </w:r>
+      <w:proofErr w:type="spellEnd"/>
+      <w:r>
+        <w:rPr>
+          <w:lang w:val="bg-BG"/>
+        </w:rPr>
+        <w:t xml:space="preserve"> </w:t>
+      </w:r>
+      <w:proofErr w:type="spellStart"/>
+      <w:r>
+        <w:rPr>
+          <w:lang w:val="bg-BG"/>
+        </w:rPr>
+        <w:t>the</w:t>
+      </w:r>
+      <w:proofErr w:type="spellEnd"/>
+      <w:r>
+        <w:rPr>
+          <w:lang w:val="bg-BG"/>
+        </w:rPr>
+        <w:t xml:space="preserve"> </w:t>
+      </w:r>
+      <w:proofErr w:type="spellStart"/>
+      <w:r>
+        <w:rPr>
+          <w:lang w:val="bg-BG"/>
+        </w:rPr>
+        <w:t>SoftUni</w:t>
+      </w:r>
+      <w:proofErr w:type="spellEnd"/>
+      <w:r>
+        <w:rPr>
+          <w:lang w:val="bg-BG"/>
+        </w:rPr>
+        <w:t xml:space="preserve"> </w:t>
+      </w:r>
+      <w:proofErr w:type="spellStart"/>
+      <w:r>
+        <w:rPr>
+          <w:lang w:val="bg-BG"/>
+        </w:rPr>
+        <w:t>judge</w:t>
+      </w:r>
+      <w:proofErr w:type="spellEnd"/>
+      <w:r>
+        <w:rPr>
+          <w:lang w:val="bg-BG"/>
+        </w:rPr>
+        <w:t xml:space="preserve"> </w:t>
+      </w:r>
+      <w:proofErr w:type="spellStart"/>
+      <w:r>
+        <w:rPr>
+          <w:lang w:val="bg-BG"/>
+        </w:rPr>
+        <w:t>system</w:t>
+      </w:r>
+      <w:proofErr w:type="spellEnd"/>
+      <w:r>
+        <w:rPr>
+          <w:lang w:val="bg-BG"/>
+        </w:rPr>
+        <w:t xml:space="preserve"> </w:t>
+      </w:r>
+      <w:proofErr w:type="spellStart"/>
+      <w:r>
+        <w:rPr>
+          <w:lang w:val="bg-BG"/>
+        </w:rPr>
+        <w:t>at</w:t>
+      </w:r>
+      <w:proofErr w:type="spellEnd"/>
+      <w:r>
+        <w:rPr>
+          <w:lang w:val="bg-BG"/>
+        </w:rPr>
+        <w:t xml:space="preserve"> </w:t>
       </w:r>
       <w:hyperlink r:id="rId9" w:anchor="1" w:history="1">
         <w:r>
@@ -432,14 +618,26 @@
     </w:p>
     <w:p>
       <w:r>
-        <w:t xml:space="preserve">Examples of invalid emojis: </w:t>
+        <w:t>Examples of invalid emojis</w:t>
+      </w:r>
+      <w:proofErr w:type="gramStart"/>
+      <w:r>
+        <w:t xml:space="preserve">: </w:t>
       </w:r>
       <w:r>
         <w:rPr>
           <w:rStyle w:val="CodeChar"/>
           <w:highlight w:val="red"/>
         </w:rPr>
-        <w:t>::Joy**</w:t>
+        <w:t>::Joy</w:t>
+      </w:r>
+      <w:proofErr w:type="gramEnd"/>
+      <w:r>
+        <w:rPr>
+          <w:rStyle w:val="CodeChar"/>
+          <w:highlight w:val="red"/>
+        </w:rPr>
+        <w:t>**</w:t>
       </w:r>
       <w:r>
         <w:rPr>
@@ -841,10 +1039,7 @@
         <w:ind w:left="1080"/>
       </w:pPr>
       <w:r>
-        <w:t xml:space="preserve">{cool emoji </w:t>
-      </w:r>
-      <w:r>
-        <w:t>N}"</w:t>
+        <w:t>{cool emoji N}"</w:t>
       </w:r>
     </w:p>
     <w:p>
@@ -2588,7 +2783,14 @@
                 <w:rFonts w:ascii="Consolas" w:eastAsia="Calibri" w:hAnsi="Consolas" w:cs="Times New Roman"/>
                 <w:noProof/>
               </w:rPr>
-              <w:t>[(</w:t>
+              <w:t>(</w:t>
+            </w:r>
+            <w:r>
+              <w:rPr>
+                <w:rFonts w:ascii="Consolas" w:eastAsia="Calibri" w:hAnsi="Consolas" w:cs="Times New Roman"/>
+                <w:noProof/>
+              </w:rPr>
+              <w:t>[</w:t>
             </w:r>
             <w:r>
               <w:rPr>
@@ -4006,7 +4208,6 @@
                 <w:b/>
                 <w:szCs w:val="24"/>
               </w:rPr>
-              <w:lastRenderedPageBreak/>
               <w:t>Comments</w:t>
             </w:r>
           </w:p>
@@ -4169,7 +4370,7 @@
 </file>
 
 <file path=word/endnotes.xml><?xml version="1.0" encoding="utf-8"?>
-<w:endnotes xmlns:wpc="http://schemas.microsoft.com/office/word/2010/wordprocessingCanvas" xmlns:cx="http://schemas.microsoft.com/office/drawing/2014/chartex" xmlns:cx1="http://schemas.microsoft.com/office/drawing/2015/9/8/chartex" xmlns:cx2="http://schemas.microsoft.com/office/drawing/2015/10/21/chartex" xmlns:cx3="http://schemas.microsoft.com/office/drawing/2016/5/9/chartex" xmlns:cx4="http://schemas.microsoft.com/office/drawing/2016/5/10/chartex" xmlns:cx5="http://schemas.microsoft.com/office/drawing/2016/5/11/chartex" xmlns:cx6="http://schemas.microsoft.com/office/drawing/2016/5/12/chartex" xmlns:cx7="http://schemas.microsoft.com/office/drawing/2016/5/13/chartex" xmlns:cx8="http://schemas.microsoft.com/office/drawing/2016/5/14/chartex" xmlns:mc="http://schemas.openxmlformats.org/markup-compatibility/2006" xmlns:aink="http://schemas.microsoft.com/office/drawing/2016/ink" xmlns:am3d="http://schemas.microsoft.com/office/drawing/2017/model3d" xmlns:o="urn:schemas-microsoft-com:office:office" xmlns:r="http://schemas.openxmlformats.org/officeDocument/2006/relationships" xmlns:m="http://schemas.openxmlformats.org/officeDocument/2006/math" xmlns:v="urn:schemas-microsoft-com:vml" xmlns:wp14="http://schemas.microsoft.com/office/word/2010/wordprocessingDrawing" xmlns:wp="http://schemas.openxmlformats.org/drawingml/2006/wordprocessingDrawing" xmlns:w10="urn:schemas-microsoft-com:office:word" xmlns:w="http://schemas.openxmlformats.org/wordprocessingml/2006/main" xmlns:w14="http://schemas.microsoft.com/office/word/2010/wordml" xmlns:w15="http://schemas.microsoft.com/office/word/2012/wordml" xmlns:w16cex="http://schemas.microsoft.com/office/word/2018/wordml/cex" xmlns:w16cid="http://schemas.microsoft.com/office/word/2016/wordml/cid" xmlns:w16="http://schemas.microsoft.com/office/word/2018/wordml" xmlns:w16sdtdh="http://schemas.microsoft.com/office/word/2020/wordml/sdtdatahash" xmlns:w16se="http://schemas.microsoft.com/office/word/2015/wordml/symex" xmlns:wpg="http://schemas.microsoft.com/office/word/2010/wordprocessingGroup" xmlns:wpi="http://schemas.microsoft.com/office/word/2010/wordprocessingInk" xmlns:wne="http://schemas.microsoft.com/office/word/2006/wordml" xmlns:wps="http://schemas.microsoft.com/office/word/2010/wordprocessingShape" mc:Ignorable="w14 w15 w16se w16cid w16 w16cex w16sdtdh wp14">
+<w:endnotes xmlns:wpc="http://schemas.microsoft.com/office/word/2010/wordprocessingCanvas" xmlns:cx="http://schemas.microsoft.com/office/drawing/2014/chartex" xmlns:cx1="http://schemas.microsoft.com/office/drawing/2015/9/8/chartex" xmlns:cx2="http://schemas.microsoft.com/office/drawing/2015/10/21/chartex" xmlns:cx3="http://schemas.microsoft.com/office/drawing/2016/5/9/chartex" xmlns:cx4="http://schemas.microsoft.com/office/drawing/2016/5/10/chartex" xmlns:cx5="http://schemas.microsoft.com/office/drawing/2016/5/11/chartex" xmlns:cx6="http://schemas.microsoft.com/office/drawing/2016/5/12/chartex" xmlns:cx7="http://schemas.microsoft.com/office/drawing/2016/5/13/chartex" xmlns:cx8="http://schemas.microsoft.com/office/drawing/2016/5/14/chartex" xmlns:mc="http://schemas.openxmlformats.org/markup-compatibility/2006" xmlns:aink="http://schemas.microsoft.com/office/drawing/2016/ink" xmlns:am3d="http://schemas.microsoft.com/office/drawing/2017/model3d" xmlns:o="urn:schemas-microsoft-com:office:office" xmlns:oel="http://schemas.microsoft.com/office/2019/extlst" xmlns:r="http://schemas.openxmlformats.org/officeDocument/2006/relationships" xmlns:m="http://schemas.openxmlformats.org/officeDocument/2006/math" xmlns:v="urn:schemas-microsoft-com:vml" xmlns:wp14="http://schemas.microsoft.com/office/word/2010/wordprocessingDrawing" xmlns:wp="http://schemas.openxmlformats.org/drawingml/2006/wordprocessingDrawing" xmlns:w10="urn:schemas-microsoft-com:office:word" xmlns:w="http://schemas.openxmlformats.org/wordprocessingml/2006/main" xmlns:w14="http://schemas.microsoft.com/office/word/2010/wordml" xmlns:w15="http://schemas.microsoft.com/office/word/2012/wordml" xmlns:w16cex="http://schemas.microsoft.com/office/word/2018/wordml/cex" xmlns:w16cid="http://schemas.microsoft.com/office/word/2016/wordml/cid" xmlns:w16="http://schemas.microsoft.com/office/word/2018/wordml" xmlns:w16sdtdh="http://schemas.microsoft.com/office/word/2020/wordml/sdtdatahash" xmlns:w16se="http://schemas.microsoft.com/office/word/2015/wordml/symex" xmlns:wpg="http://schemas.microsoft.com/office/word/2010/wordprocessingGroup" xmlns:wpi="http://schemas.microsoft.com/office/word/2010/wordprocessingInk" xmlns:wne="http://schemas.microsoft.com/office/word/2006/wordml" xmlns:wps="http://schemas.microsoft.com/office/word/2010/wordprocessingShape" mc:Ignorable="w14 w15 w16se w16cid w16 w16cex w16sdtdh wp14">
   <w:endnote w:type="separator" w:id="-1">
     <w:p>
       <w:pPr>
@@ -4194,7 +4395,7 @@
 </file>
 
 <file path=word/footer1.xml><?xml version="1.0" encoding="utf-8"?>
-<w:ftr xmlns:wpc="http://schemas.microsoft.com/office/word/2010/wordprocessingCanvas" xmlns:cx="http://schemas.microsoft.com/office/drawing/2014/chartex" xmlns:cx1="http://schemas.microsoft.com/office/drawing/2015/9/8/chartex" xmlns:cx2="http://schemas.microsoft.com/office/drawing/2015/10/21/chartex" xmlns:cx3="http://schemas.microsoft.com/office/drawing/2016/5/9/chartex" xmlns:cx4="http://schemas.microsoft.com/office/drawing/2016/5/10/chartex" xmlns:cx5="http://schemas.microsoft.com/office/drawing/2016/5/11/chartex" xmlns:cx6="http://schemas.microsoft.com/office/drawing/2016/5/12/chartex" xmlns:cx7="http://schemas.microsoft.com/office/drawing/2016/5/13/chartex" xmlns:cx8="http://schemas.microsoft.com/office/drawing/2016/5/14/chartex" xmlns:mc="http://schemas.openxmlformats.org/markup-compatibility/2006" xmlns:aink="http://schemas.microsoft.com/office/drawing/2016/ink" xmlns:am3d="http://schemas.microsoft.com/office/drawing/2017/model3d" xmlns:o="urn:schemas-microsoft-com:office:office" xmlns:r="http://schemas.openxmlformats.org/officeDocument/2006/relationships" xmlns:m="http://schemas.openxmlformats.org/officeDocument/2006/math" xmlns:v="urn:schemas-microsoft-com:vml" xmlns:wp14="http://schemas.microsoft.com/office/word/2010/wordprocessingDrawing" xmlns:wp="http://schemas.openxmlformats.org/drawingml/2006/wordprocessingDrawing" xmlns:w10="urn:schemas-microsoft-com:office:word" xmlns:w="http://schemas.openxmlformats.org/wordprocessingml/2006/main" xmlns:w14="http://schemas.microsoft.com/office/word/2010/wordml" xmlns:w15="http://schemas.microsoft.com/office/word/2012/wordml" xmlns:w16cex="http://schemas.microsoft.com/office/word/2018/wordml/cex" xmlns:w16cid="http://schemas.microsoft.com/office/word/2016/wordml/cid" xmlns:w16="http://schemas.microsoft.com/office/word/2018/wordml" xmlns:w16sdtdh="http://schemas.microsoft.com/office/word/2020/wordml/sdtdatahash" xmlns:w16se="http://schemas.microsoft.com/office/word/2015/wordml/symex" xmlns:wpg="http://schemas.microsoft.com/office/word/2010/wordprocessingGroup" xmlns:wpi="http://schemas.microsoft.com/office/word/2010/wordprocessingInk" xmlns:wne="http://schemas.microsoft.com/office/word/2006/wordml" xmlns:wps="http://schemas.microsoft.com/office/word/2010/wordprocessingShape" mc:Ignorable="w14 w15 w16se w16cid w16 w16cex w16sdtdh wp14">
+<w:ftr xmlns:wpc="http://schemas.microsoft.com/office/word/2010/wordprocessingCanvas" xmlns:cx="http://schemas.microsoft.com/office/drawing/2014/chartex" xmlns:cx1="http://schemas.microsoft.com/office/drawing/2015/9/8/chartex" xmlns:cx2="http://schemas.microsoft.com/office/drawing/2015/10/21/chartex" xmlns:cx3="http://schemas.microsoft.com/office/drawing/2016/5/9/chartex" xmlns:cx4="http://schemas.microsoft.com/office/drawing/2016/5/10/chartex" xmlns:cx5="http://schemas.microsoft.com/office/drawing/2016/5/11/chartex" xmlns:cx6="http://schemas.microsoft.com/office/drawing/2016/5/12/chartex" xmlns:cx7="http://schemas.microsoft.com/office/drawing/2016/5/13/chartex" xmlns:cx8="http://schemas.microsoft.com/office/drawing/2016/5/14/chartex" xmlns:mc="http://schemas.openxmlformats.org/markup-compatibility/2006" xmlns:aink="http://schemas.microsoft.com/office/drawing/2016/ink" xmlns:am3d="http://schemas.microsoft.com/office/drawing/2017/model3d" xmlns:o="urn:schemas-microsoft-com:office:office" xmlns:oel="http://schemas.microsoft.com/office/2019/extlst" xmlns:r="http://schemas.openxmlformats.org/officeDocument/2006/relationships" xmlns:m="http://schemas.openxmlformats.org/officeDocument/2006/math" xmlns:v="urn:schemas-microsoft-com:vml" xmlns:wp14="http://schemas.microsoft.com/office/word/2010/wordprocessingDrawing" xmlns:wp="http://schemas.openxmlformats.org/drawingml/2006/wordprocessingDrawing" xmlns:w10="urn:schemas-microsoft-com:office:word" xmlns:w="http://schemas.openxmlformats.org/wordprocessingml/2006/main" xmlns:w14="http://schemas.microsoft.com/office/word/2010/wordml" xmlns:w15="http://schemas.microsoft.com/office/word/2012/wordml" xmlns:w16cex="http://schemas.microsoft.com/office/word/2018/wordml/cex" xmlns:w16cid="http://schemas.microsoft.com/office/word/2016/wordml/cid" xmlns:w16="http://schemas.microsoft.com/office/word/2018/wordml" xmlns:w16sdtdh="http://schemas.microsoft.com/office/word/2020/wordml/sdtdatahash" xmlns:w16se="http://schemas.microsoft.com/office/word/2015/wordml/symex" xmlns:wpg="http://schemas.microsoft.com/office/word/2010/wordprocessingGroup" xmlns:wpi="http://schemas.microsoft.com/office/word/2010/wordprocessingInk" xmlns:wne="http://schemas.microsoft.com/office/word/2006/wordml" xmlns:wps="http://schemas.microsoft.com/office/word/2010/wordprocessingShape" mc:Ignorable="w14 w15 w16se w16cid w16 w16cex w16sdtdh wp14">
   <w:p>
     <w:pPr>
       <w:pStyle w:val="Footer"/>
@@ -4204,7 +4405,7 @@
 </file>
 
 <file path=word/footer2.xml><?xml version="1.0" encoding="utf-8"?>
-<w:ftr xmlns:wpc="http://schemas.microsoft.com/office/word/2010/wordprocessingCanvas" xmlns:cx="http://schemas.microsoft.com/office/drawing/2014/chartex" xmlns:cx1="http://schemas.microsoft.com/office/drawing/2015/9/8/chartex" xmlns:cx2="http://schemas.microsoft.com/office/drawing/2015/10/21/chartex" xmlns:cx3="http://schemas.microsoft.com/office/drawing/2016/5/9/chartex" xmlns:cx4="http://schemas.microsoft.com/office/drawing/2016/5/10/chartex" xmlns:cx5="http://schemas.microsoft.com/office/drawing/2016/5/11/chartex" xmlns:cx6="http://schemas.microsoft.com/office/drawing/2016/5/12/chartex" xmlns:cx7="http://schemas.microsoft.com/office/drawing/2016/5/13/chartex" xmlns:cx8="http://schemas.microsoft.com/office/drawing/2016/5/14/chartex" xmlns:mc="http://schemas.openxmlformats.org/markup-compatibility/2006" xmlns:aink="http://schemas.microsoft.com/office/drawing/2016/ink" xmlns:am3d="http://schemas.microsoft.com/office/drawing/2017/model3d" xmlns:o="urn:schemas-microsoft-com:office:office" xmlns:r="http://schemas.openxmlformats.org/officeDocument/2006/relationships" xmlns:m="http://schemas.openxmlformats.org/officeDocument/2006/math" xmlns:v="urn:schemas-microsoft-com:vml" xmlns:wp14="http://schemas.microsoft.com/office/word/2010/wordprocessingDrawing" xmlns:wp="http://schemas.openxmlformats.org/drawingml/2006/wordprocessingDrawing" xmlns:w10="urn:schemas-microsoft-com:office:word" xmlns:w="http://schemas.openxmlformats.org/wordprocessingml/2006/main" xmlns:w14="http://schemas.microsoft.com/office/word/2010/wordml" xmlns:w15="http://schemas.microsoft.com/office/word/2012/wordml" xmlns:w16cex="http://schemas.microsoft.com/office/word/2018/wordml/cex" xmlns:w16cid="http://schemas.microsoft.com/office/word/2016/wordml/cid" xmlns:w16="http://schemas.microsoft.com/office/word/2018/wordml" xmlns:w16sdtdh="http://schemas.microsoft.com/office/word/2020/wordml/sdtdatahash" xmlns:w16se="http://schemas.microsoft.com/office/word/2015/wordml/symex" xmlns:wpg="http://schemas.microsoft.com/office/word/2010/wordprocessingGroup" xmlns:wpi="http://schemas.microsoft.com/office/word/2010/wordprocessingInk" xmlns:wne="http://schemas.microsoft.com/office/word/2006/wordml" xmlns:wps="http://schemas.microsoft.com/office/word/2010/wordprocessingShape" mc:Ignorable="w14 w15 w16se w16cid w16 w16cex w16sdtdh wp14">
+<w:ftr xmlns:wpc="http://schemas.microsoft.com/office/word/2010/wordprocessingCanvas" xmlns:cx="http://schemas.microsoft.com/office/drawing/2014/chartex" xmlns:cx1="http://schemas.microsoft.com/office/drawing/2015/9/8/chartex" xmlns:cx2="http://schemas.microsoft.com/office/drawing/2015/10/21/chartex" xmlns:cx3="http://schemas.microsoft.com/office/drawing/2016/5/9/chartex" xmlns:cx4="http://schemas.microsoft.com/office/drawing/2016/5/10/chartex" xmlns:cx5="http://schemas.microsoft.com/office/drawing/2016/5/11/chartex" xmlns:cx6="http://schemas.microsoft.com/office/drawing/2016/5/12/chartex" xmlns:cx7="http://schemas.microsoft.com/office/drawing/2016/5/13/chartex" xmlns:cx8="http://schemas.microsoft.com/office/drawing/2016/5/14/chartex" xmlns:mc="http://schemas.openxmlformats.org/markup-compatibility/2006" xmlns:aink="http://schemas.microsoft.com/office/drawing/2016/ink" xmlns:am3d="http://schemas.microsoft.com/office/drawing/2017/model3d" xmlns:o="urn:schemas-microsoft-com:office:office" xmlns:oel="http://schemas.microsoft.com/office/2019/extlst" xmlns:r="http://schemas.openxmlformats.org/officeDocument/2006/relationships" xmlns:m="http://schemas.openxmlformats.org/officeDocument/2006/math" xmlns:v="urn:schemas-microsoft-com:vml" xmlns:wp14="http://schemas.microsoft.com/office/word/2010/wordprocessingDrawing" xmlns:wp="http://schemas.openxmlformats.org/drawingml/2006/wordprocessingDrawing" xmlns:w10="urn:schemas-microsoft-com:office:word" xmlns:w="http://schemas.openxmlformats.org/wordprocessingml/2006/main" xmlns:w14="http://schemas.microsoft.com/office/word/2010/wordml" xmlns:w15="http://schemas.microsoft.com/office/word/2012/wordml" xmlns:w16cex="http://schemas.microsoft.com/office/word/2018/wordml/cex" xmlns:w16cid="http://schemas.microsoft.com/office/word/2016/wordml/cid" xmlns:w16="http://schemas.microsoft.com/office/word/2018/wordml" xmlns:w16sdtdh="http://schemas.microsoft.com/office/word/2020/wordml/sdtdatahash" xmlns:w16se="http://schemas.microsoft.com/office/word/2015/wordml/symex" xmlns:wpg="http://schemas.microsoft.com/office/word/2010/wordprocessingGroup" xmlns:wpi="http://schemas.microsoft.com/office/word/2010/wordprocessingInk" xmlns:wne="http://schemas.microsoft.com/office/word/2006/wordml" xmlns:wps="http://schemas.microsoft.com/office/word/2010/wordprocessingShape" mc:Ignorable="w14 w15 w16se w16cid w16 w16cex w16sdtdh wp14">
   <w:p>
     <w:pPr>
       <w:pStyle w:val="Footer"/>
@@ -4345,7 +4546,23 @@
                               <w:sz w:val="17"/>
                               <w:szCs w:val="17"/>
                             </w:rPr>
-                            <w:t xml:space="preserve">© SoftUni – </w:t>
+                            <w:t xml:space="preserve">© </w:t>
+                          </w:r>
+                          <w:proofErr w:type="spellStart"/>
+                          <w:r>
+                            <w:rPr>
+                              <w:sz w:val="17"/>
+                              <w:szCs w:val="17"/>
+                            </w:rPr>
+                            <w:t>SoftUni</w:t>
+                          </w:r>
+                          <w:proofErr w:type="spellEnd"/>
+                          <w:r>
+                            <w:rPr>
+                              <w:sz w:val="17"/>
+                              <w:szCs w:val="17"/>
+                            </w:rPr>
+                            <w:t xml:space="preserve"> – </w:t>
                           </w:r>
                           <w:hyperlink r:id="rId1" w:history="1">
                             <w:r>
@@ -5044,7 +5261,7 @@
                           <wp:extent cx="182880" cy="182880"/>
                           <wp:effectExtent l="0" t="0" r="7620" b="7620"/>
                           <wp:docPr id="26" name="Picture 26">
-                            <a:hlinkClick xmlns:a="http://schemas.openxmlformats.org/drawingml/2006/main" r:id="rId2"/>
+                            <a:hlinkClick xmlns:a="http://schemas.openxmlformats.org/drawingml/2006/main" r:id="rId21"/>
                           </wp:docPr>
                           <wp:cNvGraphicFramePr>
                             <a:graphicFrameLocks xmlns:a="http://schemas.openxmlformats.org/drawingml/2006/main" noChangeAspect="1"/>
@@ -5054,14 +5271,14 @@
                               <pic:pic xmlns:pic="http://schemas.openxmlformats.org/drawingml/2006/picture">
                                 <pic:nvPicPr>
                                   <pic:cNvPr id="0" name="Picture 3">
-                                    <a:hlinkClick r:id="rId2"/>
+                                    <a:hlinkClick r:id="rId21"/>
                                   </pic:cNvPr>
                                   <pic:cNvPicPr>
                                     <a:picLocks noChangeAspect="1" noChangeArrowheads="1"/>
                                   </pic:cNvPicPr>
                                 </pic:nvPicPr>
                                 <pic:blipFill>
-                                  <a:blip r:embed="rId3">
+                                  <a:blip r:embed="rId22">
                                     <a:extLst>
                                       <a:ext uri="{28A0092B-C50C-407E-A947-70E740481C1C}">
                                         <a14:useLocalDpi xmlns:a14="http://schemas.microsoft.com/office/drawing/2010/main" val="0"/>
@@ -5111,7 +5328,7 @@
                           <wp:extent cx="182880" cy="182880"/>
                           <wp:effectExtent l="0" t="0" r="7620" b="7620"/>
                           <wp:docPr id="25" name="Picture 25">
-                            <a:hlinkClick xmlns:a="http://schemas.openxmlformats.org/drawingml/2006/main" r:id="rId4"/>
+                            <a:hlinkClick xmlns:a="http://schemas.openxmlformats.org/drawingml/2006/main" r:id="rId23"/>
                           </wp:docPr>
                           <wp:cNvGraphicFramePr>
                             <a:graphicFrameLocks xmlns:a="http://schemas.openxmlformats.org/drawingml/2006/main" noChangeAspect="1"/>
@@ -5121,14 +5338,14 @@
                               <pic:pic xmlns:pic="http://schemas.openxmlformats.org/drawingml/2006/picture">
                                 <pic:nvPicPr>
                                   <pic:cNvPr id="0" name="Picture 2">
-                                    <a:hlinkClick r:id="rId4"/>
+                                    <a:hlinkClick r:id="rId23"/>
                                   </pic:cNvPr>
                                   <pic:cNvPicPr>
                                     <a:picLocks noChangeAspect="1" noChangeArrowheads="1"/>
                                   </pic:cNvPicPr>
                                 </pic:nvPicPr>
                                 <pic:blipFill>
-                                  <a:blip r:embed="rId5">
+                                  <a:blip r:embed="rId24">
                                     <a:extLst>
                                       <a:ext uri="{28A0092B-C50C-407E-A947-70E740481C1C}">
                                         <a14:useLocalDpi xmlns:a14="http://schemas.microsoft.com/office/drawing/2010/main" val="0"/>
@@ -5178,7 +5395,7 @@
                           <wp:extent cx="182880" cy="182880"/>
                           <wp:effectExtent l="0" t="0" r="7620" b="7620"/>
                           <wp:docPr id="18" name="Picture 18">
-                            <a:hlinkClick xmlns:a="http://schemas.openxmlformats.org/drawingml/2006/main" r:id="rId6"/>
+                            <a:hlinkClick xmlns:a="http://schemas.openxmlformats.org/drawingml/2006/main" r:id="rId25"/>
                           </wp:docPr>
                           <wp:cNvGraphicFramePr>
                             <a:graphicFrameLocks xmlns:a="http://schemas.openxmlformats.org/drawingml/2006/main" noChangeAspect="1"/>
@@ -5188,14 +5405,14 @@
                               <pic:pic xmlns:pic="http://schemas.openxmlformats.org/drawingml/2006/picture">
                                 <pic:nvPicPr>
                                   <pic:cNvPr id="0" name="Picture 5">
-                                    <a:hlinkClick r:id="rId6"/>
+                                    <a:hlinkClick r:id="rId25"/>
                                   </pic:cNvPr>
                                   <pic:cNvPicPr>
                                     <a:picLocks noChangeAspect="1" noChangeArrowheads="1"/>
                                   </pic:cNvPicPr>
                                 </pic:nvPicPr>
                                 <pic:blipFill>
-                                  <a:blip r:embed="rId7">
+                                  <a:blip r:embed="rId26">
                                     <a:extLst>
                                       <a:ext uri="{28A0092B-C50C-407E-A947-70E740481C1C}">
                                         <a14:useLocalDpi xmlns:a14="http://schemas.microsoft.com/office/drawing/2010/main" val="0"/>
@@ -5244,7 +5461,7 @@
                           <wp:extent cx="182880" cy="182880"/>
                           <wp:effectExtent l="0" t="0" r="7620" b="7620"/>
                           <wp:docPr id="15" name="Picture 15">
-                            <a:hlinkClick xmlns:a="http://schemas.openxmlformats.org/drawingml/2006/main" r:id="rId8"/>
+                            <a:hlinkClick xmlns:a="http://schemas.openxmlformats.org/drawingml/2006/main" r:id="rId27"/>
                           </wp:docPr>
                           <wp:cNvGraphicFramePr>
                             <a:graphicFrameLocks xmlns:a="http://schemas.openxmlformats.org/drawingml/2006/main" noChangeAspect="1"/>
@@ -5254,14 +5471,14 @@
                               <pic:pic xmlns:pic="http://schemas.openxmlformats.org/drawingml/2006/picture">
                                 <pic:nvPicPr>
                                   <pic:cNvPr id="0" name="Picture 20">
-                                    <a:hlinkClick r:id="rId8"/>
+                                    <a:hlinkClick r:id="rId27"/>
                                   </pic:cNvPr>
                                   <pic:cNvPicPr>
                                     <a:picLocks noChangeAspect="1" noChangeArrowheads="1"/>
                                   </pic:cNvPicPr>
                                 </pic:nvPicPr>
                                 <pic:blipFill>
-                                  <a:blip r:embed="rId9">
+                                  <a:blip r:embed="rId28">
                                     <a:extLst>
                                       <a:ext uri="{28A0092B-C50C-407E-A947-70E740481C1C}">
                                         <a14:useLocalDpi xmlns:a14="http://schemas.microsoft.com/office/drawing/2010/main" val="0"/>
@@ -5310,7 +5527,7 @@
                           <wp:extent cx="182880" cy="182880"/>
                           <wp:effectExtent l="0" t="0" r="7620" b="7620"/>
                           <wp:docPr id="14" name="Picture 14">
-                            <a:hlinkClick xmlns:a="http://schemas.openxmlformats.org/drawingml/2006/main" r:id="rId10"/>
+                            <a:hlinkClick xmlns:a="http://schemas.openxmlformats.org/drawingml/2006/main" r:id="rId29"/>
                           </wp:docPr>
                           <wp:cNvGraphicFramePr>
                             <a:graphicFrameLocks xmlns:a="http://schemas.openxmlformats.org/drawingml/2006/main" noChangeAspect="1"/>
@@ -5320,14 +5537,14 @@
                               <pic:pic xmlns:pic="http://schemas.openxmlformats.org/drawingml/2006/picture">
                                 <pic:nvPicPr>
                                   <pic:cNvPr id="0" name="Picture 7">
-                                    <a:hlinkClick r:id="rId10"/>
+                                    <a:hlinkClick r:id="rId29"/>
                                   </pic:cNvPr>
                                   <pic:cNvPicPr>
                                     <a:picLocks noChangeAspect="1" noChangeArrowheads="1"/>
                                   </pic:cNvPicPr>
                                 </pic:nvPicPr>
                                 <pic:blipFill>
-                                  <a:blip r:embed="rId11">
+                                  <a:blip r:embed="rId30">
                                     <a:extLst>
                                       <a:ext uri="{28A0092B-C50C-407E-A947-70E740481C1C}">
                                         <a14:useLocalDpi xmlns:a14="http://schemas.microsoft.com/office/drawing/2010/main" val="0"/>
@@ -5376,7 +5593,7 @@
                           <wp:extent cx="182880" cy="182880"/>
                           <wp:effectExtent l="0" t="0" r="7620" b="7620"/>
                           <wp:docPr id="13" name="Picture 13">
-                            <a:hlinkClick xmlns:a="http://schemas.openxmlformats.org/drawingml/2006/main" r:id="rId12"/>
+                            <a:hlinkClick xmlns:a="http://schemas.openxmlformats.org/drawingml/2006/main" r:id="rId31"/>
                           </wp:docPr>
                           <wp:cNvGraphicFramePr>
                             <a:graphicFrameLocks xmlns:a="http://schemas.openxmlformats.org/drawingml/2006/main" noChangeAspect="1"/>
@@ -5386,14 +5603,14 @@
                               <pic:pic xmlns:pic="http://schemas.openxmlformats.org/drawingml/2006/picture">
                                 <pic:nvPicPr>
                                   <pic:cNvPr id="0" name="Picture 17">
-                                    <a:hlinkClick r:id="rId12"/>
+                                    <a:hlinkClick r:id="rId31"/>
                                   </pic:cNvPr>
                                   <pic:cNvPicPr>
                                     <a:picLocks noChangeAspect="1" noChangeArrowheads="1"/>
                                   </pic:cNvPicPr>
                                 </pic:nvPicPr>
                                 <pic:blipFill>
-                                  <a:blip r:embed="rId13">
+                                  <a:blip r:embed="rId32">
                                     <a:extLst>
                                       <a:ext uri="{28A0092B-C50C-407E-A947-70E740481C1C}">
                                         <a14:useLocalDpi xmlns:a14="http://schemas.microsoft.com/office/drawing/2010/main" val="0"/>
@@ -5442,7 +5659,7 @@
                           <wp:extent cx="182880" cy="182880"/>
                           <wp:effectExtent l="0" t="0" r="7620" b="7620"/>
                           <wp:docPr id="12" name="Picture 12">
-                            <a:hlinkClick xmlns:a="http://schemas.openxmlformats.org/drawingml/2006/main" r:id="rId14"/>
+                            <a:hlinkClick xmlns:a="http://schemas.openxmlformats.org/drawingml/2006/main" r:id="rId33"/>
                           </wp:docPr>
                           <wp:cNvGraphicFramePr>
                             <a:graphicFrameLocks xmlns:a="http://schemas.openxmlformats.org/drawingml/2006/main" noChangeAspect="1"/>
@@ -5452,14 +5669,14 @@
                               <pic:pic xmlns:pic="http://schemas.openxmlformats.org/drawingml/2006/picture">
                                 <pic:nvPicPr>
                                   <pic:cNvPr id="0" name="Picture 21">
-                                    <a:hlinkClick r:id="rId14"/>
+                                    <a:hlinkClick r:id="rId33"/>
                                   </pic:cNvPr>
                                   <pic:cNvPicPr>
                                     <a:picLocks noChangeAspect="1" noChangeArrowheads="1"/>
                                   </pic:cNvPicPr>
                                 </pic:nvPicPr>
                                 <pic:blipFill>
-                                  <a:blip r:embed="rId15">
+                                  <a:blip r:embed="rId34">
                                     <a:extLst>
                                       <a:ext uri="{28A0092B-C50C-407E-A947-70E740481C1C}">
                                         <a14:useLocalDpi xmlns:a14="http://schemas.microsoft.com/office/drawing/2010/main" val="0"/>
@@ -5508,7 +5725,7 @@
                           <wp:extent cx="182880" cy="182880"/>
                           <wp:effectExtent l="0" t="0" r="7620" b="7620"/>
                           <wp:docPr id="11" name="Picture 11">
-                            <a:hlinkClick xmlns:a="http://schemas.openxmlformats.org/drawingml/2006/main" r:id="rId16"/>
+                            <a:hlinkClick xmlns:a="http://schemas.openxmlformats.org/drawingml/2006/main" r:id="rId35"/>
                           </wp:docPr>
                           <wp:cNvGraphicFramePr>
                             <a:graphicFrameLocks xmlns:a="http://schemas.openxmlformats.org/drawingml/2006/main" noChangeAspect="1"/>
@@ -5518,14 +5735,14 @@
                               <pic:pic xmlns:pic="http://schemas.openxmlformats.org/drawingml/2006/picture">
                                 <pic:nvPicPr>
                                   <pic:cNvPr id="0" name="Picture 22">
-                                    <a:hlinkClick r:id="rId16"/>
+                                    <a:hlinkClick r:id="rId35"/>
                                   </pic:cNvPr>
                                   <pic:cNvPicPr>
                                     <a:picLocks noChangeAspect="1" noChangeArrowheads="1"/>
                                   </pic:cNvPicPr>
                                 </pic:nvPicPr>
                                 <pic:blipFill>
-                                  <a:blip r:embed="rId17">
+                                  <a:blip r:embed="rId36">
                                     <a:extLst>
                                       <a:ext uri="{28A0092B-C50C-407E-A947-70E740481C1C}">
                                         <a14:useLocalDpi xmlns:a14="http://schemas.microsoft.com/office/drawing/2010/main" val="0"/>
@@ -5574,7 +5791,7 @@
                           <wp:extent cx="182880" cy="182880"/>
                           <wp:effectExtent l="0" t="0" r="7620" b="7620"/>
                           <wp:docPr id="10" name="Picture 10">
-                            <a:hlinkClick xmlns:a="http://schemas.openxmlformats.org/drawingml/2006/main" r:id="rId18"/>
+                            <a:hlinkClick xmlns:a="http://schemas.openxmlformats.org/drawingml/2006/main" r:id="rId37"/>
                           </wp:docPr>
                           <wp:cNvGraphicFramePr>
                             <a:graphicFrameLocks xmlns:a="http://schemas.openxmlformats.org/drawingml/2006/main" noChangeAspect="1"/>
@@ -5584,14 +5801,14 @@
                               <pic:pic xmlns:pic="http://schemas.openxmlformats.org/drawingml/2006/picture">
                                 <pic:nvPicPr>
                                   <pic:cNvPr id="0" name="Picture 23">
-                                    <a:hlinkClick r:id="rId18"/>
+                                    <a:hlinkClick r:id="rId37"/>
                                   </pic:cNvPr>
                                   <pic:cNvPicPr>
                                     <a:picLocks noChangeAspect="1" noChangeArrowheads="1"/>
                                   </pic:cNvPicPr>
                                 </pic:nvPicPr>
                                 <pic:blipFill>
-                                  <a:blip r:embed="rId19">
+                                  <a:blip r:embed="rId38">
                                     <a:extLst>
                                       <a:ext uri="{28A0092B-C50C-407E-A947-70E740481C1C}">
                                         <a14:useLocalDpi xmlns:a14="http://schemas.microsoft.com/office/drawing/2010/main" val="0"/>
@@ -6066,7 +6283,7 @@
                   </pic:cNvPicPr>
                 </pic:nvPicPr>
                 <pic:blipFill>
-                  <a:blip r:embed="rId21">
+                  <a:blip r:embed="rId39">
                     <a:extLst>
                       <a:ext uri="{28A0092B-C50C-407E-A947-70E740481C1C}">
                         <a14:useLocalDpi xmlns:a14="http://schemas.microsoft.com/office/drawing/2010/main" val="0"/>
@@ -6110,7 +6327,7 @@
 </file>
 
 <file path=word/footer3.xml><?xml version="1.0" encoding="utf-8"?>
-<w:ftr xmlns:wpc="http://schemas.microsoft.com/office/word/2010/wordprocessingCanvas" xmlns:cx="http://schemas.microsoft.com/office/drawing/2014/chartex" xmlns:cx1="http://schemas.microsoft.com/office/drawing/2015/9/8/chartex" xmlns:cx2="http://schemas.microsoft.com/office/drawing/2015/10/21/chartex" xmlns:cx3="http://schemas.microsoft.com/office/drawing/2016/5/9/chartex" xmlns:cx4="http://schemas.microsoft.com/office/drawing/2016/5/10/chartex" xmlns:cx5="http://schemas.microsoft.com/office/drawing/2016/5/11/chartex" xmlns:cx6="http://schemas.microsoft.com/office/drawing/2016/5/12/chartex" xmlns:cx7="http://schemas.microsoft.com/office/drawing/2016/5/13/chartex" xmlns:cx8="http://schemas.microsoft.com/office/drawing/2016/5/14/chartex" xmlns:mc="http://schemas.openxmlformats.org/markup-compatibility/2006" xmlns:aink="http://schemas.microsoft.com/office/drawing/2016/ink" xmlns:am3d="http://schemas.microsoft.com/office/drawing/2017/model3d" xmlns:o="urn:schemas-microsoft-com:office:office" xmlns:r="http://schemas.openxmlformats.org/officeDocument/2006/relationships" xmlns:m="http://schemas.openxmlformats.org/officeDocument/2006/math" xmlns:v="urn:schemas-microsoft-com:vml" xmlns:wp14="http://schemas.microsoft.com/office/word/2010/wordprocessingDrawing" xmlns:wp="http://schemas.openxmlformats.org/drawingml/2006/wordprocessingDrawing" xmlns:w10="urn:schemas-microsoft-com:office:word" xmlns:w="http://schemas.openxmlformats.org/wordprocessingml/2006/main" xmlns:w14="http://schemas.microsoft.com/office/word/2010/wordml" xmlns:w15="http://schemas.microsoft.com/office/word/2012/wordml" xmlns:w16cex="http://schemas.microsoft.com/office/word/2018/wordml/cex" xmlns:w16cid="http://schemas.microsoft.com/office/word/2016/wordml/cid" xmlns:w16="http://schemas.microsoft.com/office/word/2018/wordml" xmlns:w16sdtdh="http://schemas.microsoft.com/office/word/2020/wordml/sdtdatahash" xmlns:w16se="http://schemas.microsoft.com/office/word/2015/wordml/symex" xmlns:wpg="http://schemas.microsoft.com/office/word/2010/wordprocessingGroup" xmlns:wpi="http://schemas.microsoft.com/office/word/2010/wordprocessingInk" xmlns:wne="http://schemas.microsoft.com/office/word/2006/wordml" xmlns:wps="http://schemas.microsoft.com/office/word/2010/wordprocessingShape" mc:Ignorable="w14 w15 w16se w16cid w16 w16cex w16sdtdh wp14">
+<w:ftr xmlns:wpc="http://schemas.microsoft.com/office/word/2010/wordprocessingCanvas" xmlns:cx="http://schemas.microsoft.com/office/drawing/2014/chartex" xmlns:cx1="http://schemas.microsoft.com/office/drawing/2015/9/8/chartex" xmlns:cx2="http://schemas.microsoft.com/office/drawing/2015/10/21/chartex" xmlns:cx3="http://schemas.microsoft.com/office/drawing/2016/5/9/chartex" xmlns:cx4="http://schemas.microsoft.com/office/drawing/2016/5/10/chartex" xmlns:cx5="http://schemas.microsoft.com/office/drawing/2016/5/11/chartex" xmlns:cx6="http://schemas.microsoft.com/office/drawing/2016/5/12/chartex" xmlns:cx7="http://schemas.microsoft.com/office/drawing/2016/5/13/chartex" xmlns:cx8="http://schemas.microsoft.com/office/drawing/2016/5/14/chartex" xmlns:mc="http://schemas.openxmlformats.org/markup-compatibility/2006" xmlns:aink="http://schemas.microsoft.com/office/drawing/2016/ink" xmlns:am3d="http://schemas.microsoft.com/office/drawing/2017/model3d" xmlns:o="urn:schemas-microsoft-com:office:office" xmlns:oel="http://schemas.microsoft.com/office/2019/extlst" xmlns:r="http://schemas.openxmlformats.org/officeDocument/2006/relationships" xmlns:m="http://schemas.openxmlformats.org/officeDocument/2006/math" xmlns:v="urn:schemas-microsoft-com:vml" xmlns:wp14="http://schemas.microsoft.com/office/word/2010/wordprocessingDrawing" xmlns:wp="http://schemas.openxmlformats.org/drawingml/2006/wordprocessingDrawing" xmlns:w10="urn:schemas-microsoft-com:office:word" xmlns:w="http://schemas.openxmlformats.org/wordprocessingml/2006/main" xmlns:w14="http://schemas.microsoft.com/office/word/2010/wordml" xmlns:w15="http://schemas.microsoft.com/office/word/2012/wordml" xmlns:w16cex="http://schemas.microsoft.com/office/word/2018/wordml/cex" xmlns:w16cid="http://schemas.microsoft.com/office/word/2016/wordml/cid" xmlns:w16="http://schemas.microsoft.com/office/word/2018/wordml" xmlns:w16sdtdh="http://schemas.microsoft.com/office/word/2020/wordml/sdtdatahash" xmlns:w16se="http://schemas.microsoft.com/office/word/2015/wordml/symex" xmlns:wpg="http://schemas.microsoft.com/office/word/2010/wordprocessingGroup" xmlns:wpi="http://schemas.microsoft.com/office/word/2010/wordprocessingInk" xmlns:wne="http://schemas.microsoft.com/office/word/2006/wordml" xmlns:wps="http://schemas.microsoft.com/office/word/2010/wordprocessingShape" mc:Ignorable="w14 w15 w16se w16cid w16 w16cex w16sdtdh wp14">
   <w:p>
     <w:pPr>
       <w:pStyle w:val="Footer"/>
@@ -6120,7 +6337,7 @@
 </file>
 
 <file path=word/footnotes.xml><?xml version="1.0" encoding="utf-8"?>
-<w:footnotes xmlns:wpc="http://schemas.microsoft.com/office/word/2010/wordprocessingCanvas" xmlns:cx="http://schemas.microsoft.com/office/drawing/2014/chartex" xmlns:cx1="http://schemas.microsoft.com/office/drawing/2015/9/8/chartex" xmlns:cx2="http://schemas.microsoft.com/office/drawing/2015/10/21/chartex" xmlns:cx3="http://schemas.microsoft.com/office/drawing/2016/5/9/chartex" xmlns:cx4="http://schemas.microsoft.com/office/drawing/2016/5/10/chartex" xmlns:cx5="http://schemas.microsoft.com/office/drawing/2016/5/11/chartex" xmlns:cx6="http://schemas.microsoft.com/office/drawing/2016/5/12/chartex" xmlns:cx7="http://schemas.microsoft.com/office/drawing/2016/5/13/chartex" xmlns:cx8="http://schemas.microsoft.com/office/drawing/2016/5/14/chartex" xmlns:mc="http://schemas.openxmlformats.org/markup-compatibility/2006" xmlns:aink="http://schemas.microsoft.com/office/drawing/2016/ink" xmlns:am3d="http://schemas.microsoft.com/office/drawing/2017/model3d" xmlns:o="urn:schemas-microsoft-com:office:office" xmlns:r="http://schemas.openxmlformats.org/officeDocument/2006/relationships" xmlns:m="http://schemas.openxmlformats.org/officeDocument/2006/math" xmlns:v="urn:schemas-microsoft-com:vml" xmlns:wp14="http://schemas.microsoft.com/office/word/2010/wordprocessingDrawing" xmlns:wp="http://schemas.openxmlformats.org/drawingml/2006/wordprocessingDrawing" xmlns:w10="urn:schemas-microsoft-com:office:word" xmlns:w="http://schemas.openxmlformats.org/wordprocessingml/2006/main" xmlns:w14="http://schemas.microsoft.com/office/word/2010/wordml" xmlns:w15="http://schemas.microsoft.com/office/word/2012/wordml" xmlns:w16cex="http://schemas.microsoft.com/office/word/2018/wordml/cex" xmlns:w16cid="http://schemas.microsoft.com/office/word/2016/wordml/cid" xmlns:w16="http://schemas.microsoft.com/office/word/2018/wordml" xmlns:w16sdtdh="http://schemas.microsoft.com/office/word/2020/wordml/sdtdatahash" xmlns:w16se="http://schemas.microsoft.com/office/word/2015/wordml/symex" xmlns:wpg="http://schemas.microsoft.com/office/word/2010/wordprocessingGroup" xmlns:wpi="http://schemas.microsoft.com/office/word/2010/wordprocessingInk" xmlns:wne="http://schemas.microsoft.com/office/word/2006/wordml" xmlns:wps="http://schemas.microsoft.com/office/word/2010/wordprocessingShape" mc:Ignorable="w14 w15 w16se w16cid w16 w16cex w16sdtdh wp14">
+<w:footnotes xmlns:wpc="http://schemas.microsoft.com/office/word/2010/wordprocessingCanvas" xmlns:cx="http://schemas.microsoft.com/office/drawing/2014/chartex" xmlns:cx1="http://schemas.microsoft.com/office/drawing/2015/9/8/chartex" xmlns:cx2="http://schemas.microsoft.com/office/drawing/2015/10/21/chartex" xmlns:cx3="http://schemas.microsoft.com/office/drawing/2016/5/9/chartex" xmlns:cx4="http://schemas.microsoft.com/office/drawing/2016/5/10/chartex" xmlns:cx5="http://schemas.microsoft.com/office/drawing/2016/5/11/chartex" xmlns:cx6="http://schemas.microsoft.com/office/drawing/2016/5/12/chartex" xmlns:cx7="http://schemas.microsoft.com/office/drawing/2016/5/13/chartex" xmlns:cx8="http://schemas.microsoft.com/office/drawing/2016/5/14/chartex" xmlns:mc="http://schemas.openxmlformats.org/markup-compatibility/2006" xmlns:aink="http://schemas.microsoft.com/office/drawing/2016/ink" xmlns:am3d="http://schemas.microsoft.com/office/drawing/2017/model3d" xmlns:o="urn:schemas-microsoft-com:office:office" xmlns:oel="http://schemas.microsoft.com/office/2019/extlst" xmlns:r="http://schemas.openxmlformats.org/officeDocument/2006/relationships" xmlns:m="http://schemas.openxmlformats.org/officeDocument/2006/math" xmlns:v="urn:schemas-microsoft-com:vml" xmlns:wp14="http://schemas.microsoft.com/office/word/2010/wordprocessingDrawing" xmlns:wp="http://schemas.openxmlformats.org/drawingml/2006/wordprocessingDrawing" xmlns:w10="urn:schemas-microsoft-com:office:word" xmlns:w="http://schemas.openxmlformats.org/wordprocessingml/2006/main" xmlns:w14="http://schemas.microsoft.com/office/word/2010/wordml" xmlns:w15="http://schemas.microsoft.com/office/word/2012/wordml" xmlns:w16cex="http://schemas.microsoft.com/office/word/2018/wordml/cex" xmlns:w16cid="http://schemas.microsoft.com/office/word/2016/wordml/cid" xmlns:w16="http://schemas.microsoft.com/office/word/2018/wordml" xmlns:w16sdtdh="http://schemas.microsoft.com/office/word/2020/wordml/sdtdatahash" xmlns:w16se="http://schemas.microsoft.com/office/word/2015/wordml/symex" xmlns:wpg="http://schemas.microsoft.com/office/word/2010/wordprocessingGroup" xmlns:wpi="http://schemas.microsoft.com/office/word/2010/wordprocessingInk" xmlns:wne="http://schemas.microsoft.com/office/word/2006/wordml" xmlns:wps="http://schemas.microsoft.com/office/word/2010/wordprocessingShape" mc:Ignorable="w14 w15 w16se w16cid w16 w16cex w16sdtdh wp14">
   <w:footnote w:type="separator" w:id="-1">
     <w:p>
       <w:pPr>
@@ -6145,7 +6362,7 @@
 </file>
 
 <file path=word/header1.xml><?xml version="1.0" encoding="utf-8"?>
-<w:hdr xmlns:wpc="http://schemas.microsoft.com/office/word/2010/wordprocessingCanvas" xmlns:cx="http://schemas.microsoft.com/office/drawing/2014/chartex" xmlns:cx1="http://schemas.microsoft.com/office/drawing/2015/9/8/chartex" xmlns:cx2="http://schemas.microsoft.com/office/drawing/2015/10/21/chartex" xmlns:cx3="http://schemas.microsoft.com/office/drawing/2016/5/9/chartex" xmlns:cx4="http://schemas.microsoft.com/office/drawing/2016/5/10/chartex" xmlns:cx5="http://schemas.microsoft.com/office/drawing/2016/5/11/chartex" xmlns:cx6="http://schemas.microsoft.com/office/drawing/2016/5/12/chartex" xmlns:cx7="http://schemas.microsoft.com/office/drawing/2016/5/13/chartex" xmlns:cx8="http://schemas.microsoft.com/office/drawing/2016/5/14/chartex" xmlns:mc="http://schemas.openxmlformats.org/markup-compatibility/2006" xmlns:aink="http://schemas.microsoft.com/office/drawing/2016/ink" xmlns:am3d="http://schemas.microsoft.com/office/drawing/2017/model3d" xmlns:o="urn:schemas-microsoft-com:office:office" xmlns:r="http://schemas.openxmlformats.org/officeDocument/2006/relationships" xmlns:m="http://schemas.openxmlformats.org/officeDocument/2006/math" xmlns:v="urn:schemas-microsoft-com:vml" xmlns:wp14="http://schemas.microsoft.com/office/word/2010/wordprocessingDrawing" xmlns:wp="http://schemas.openxmlformats.org/drawingml/2006/wordprocessingDrawing" xmlns:w10="urn:schemas-microsoft-com:office:word" xmlns:w="http://schemas.openxmlformats.org/wordprocessingml/2006/main" xmlns:w14="http://schemas.microsoft.com/office/word/2010/wordml" xmlns:w15="http://schemas.microsoft.com/office/word/2012/wordml" xmlns:w16cex="http://schemas.microsoft.com/office/word/2018/wordml/cex" xmlns:w16cid="http://schemas.microsoft.com/office/word/2016/wordml/cid" xmlns:w16="http://schemas.microsoft.com/office/word/2018/wordml" xmlns:w16sdtdh="http://schemas.microsoft.com/office/word/2020/wordml/sdtdatahash" xmlns:w16se="http://schemas.microsoft.com/office/word/2015/wordml/symex" xmlns:wpg="http://schemas.microsoft.com/office/word/2010/wordprocessingGroup" xmlns:wpi="http://schemas.microsoft.com/office/word/2010/wordprocessingInk" xmlns:wne="http://schemas.microsoft.com/office/word/2006/wordml" xmlns:wps="http://schemas.microsoft.com/office/word/2010/wordprocessingShape" mc:Ignorable="w14 w15 w16se w16cid w16 w16cex w16sdtdh wp14">
+<w:hdr xmlns:wpc="http://schemas.microsoft.com/office/word/2010/wordprocessingCanvas" xmlns:cx="http://schemas.microsoft.com/office/drawing/2014/chartex" xmlns:cx1="http://schemas.microsoft.com/office/drawing/2015/9/8/chartex" xmlns:cx2="http://schemas.microsoft.com/office/drawing/2015/10/21/chartex" xmlns:cx3="http://schemas.microsoft.com/office/drawing/2016/5/9/chartex" xmlns:cx4="http://schemas.microsoft.com/office/drawing/2016/5/10/chartex" xmlns:cx5="http://schemas.microsoft.com/office/drawing/2016/5/11/chartex" xmlns:cx6="http://schemas.microsoft.com/office/drawing/2016/5/12/chartex" xmlns:cx7="http://schemas.microsoft.com/office/drawing/2016/5/13/chartex" xmlns:cx8="http://schemas.microsoft.com/office/drawing/2016/5/14/chartex" xmlns:mc="http://schemas.openxmlformats.org/markup-compatibility/2006" xmlns:aink="http://schemas.microsoft.com/office/drawing/2016/ink" xmlns:am3d="http://schemas.microsoft.com/office/drawing/2017/model3d" xmlns:o="urn:schemas-microsoft-com:office:office" xmlns:oel="http://schemas.microsoft.com/office/2019/extlst" xmlns:r="http://schemas.openxmlformats.org/officeDocument/2006/relationships" xmlns:m="http://schemas.openxmlformats.org/officeDocument/2006/math" xmlns:v="urn:schemas-microsoft-com:vml" xmlns:wp14="http://schemas.microsoft.com/office/word/2010/wordprocessingDrawing" xmlns:wp="http://schemas.openxmlformats.org/drawingml/2006/wordprocessingDrawing" xmlns:w10="urn:schemas-microsoft-com:office:word" xmlns:w="http://schemas.openxmlformats.org/wordprocessingml/2006/main" xmlns:w14="http://schemas.microsoft.com/office/word/2010/wordml" xmlns:w15="http://schemas.microsoft.com/office/word/2012/wordml" xmlns:w16cex="http://schemas.microsoft.com/office/word/2018/wordml/cex" xmlns:w16cid="http://schemas.microsoft.com/office/word/2016/wordml/cid" xmlns:w16="http://schemas.microsoft.com/office/word/2018/wordml" xmlns:w16sdtdh="http://schemas.microsoft.com/office/word/2020/wordml/sdtdatahash" xmlns:w16se="http://schemas.microsoft.com/office/word/2015/wordml/symex" xmlns:wpg="http://schemas.microsoft.com/office/word/2010/wordprocessingGroup" xmlns:wpi="http://schemas.microsoft.com/office/word/2010/wordprocessingInk" xmlns:wne="http://schemas.microsoft.com/office/word/2006/wordml" xmlns:wps="http://schemas.microsoft.com/office/word/2010/wordprocessingShape" mc:Ignorable="w14 w15 w16se w16cid w16 w16cex w16sdtdh wp14">
   <w:p>
     <w:pPr>
       <w:pStyle w:val="Header"/>
@@ -6155,7 +6372,7 @@
 </file>
 
 <file path=word/header2.xml><?xml version="1.0" encoding="utf-8"?>
-<w:hdr xmlns:wpc="http://schemas.microsoft.com/office/word/2010/wordprocessingCanvas" xmlns:cx="http://schemas.microsoft.com/office/drawing/2014/chartex" xmlns:cx1="http://schemas.microsoft.com/office/drawing/2015/9/8/chartex" xmlns:cx2="http://schemas.microsoft.com/office/drawing/2015/10/21/chartex" xmlns:cx3="http://schemas.microsoft.com/office/drawing/2016/5/9/chartex" xmlns:cx4="http://schemas.microsoft.com/office/drawing/2016/5/10/chartex" xmlns:cx5="http://schemas.microsoft.com/office/drawing/2016/5/11/chartex" xmlns:cx6="http://schemas.microsoft.com/office/drawing/2016/5/12/chartex" xmlns:cx7="http://schemas.microsoft.com/office/drawing/2016/5/13/chartex" xmlns:cx8="http://schemas.microsoft.com/office/drawing/2016/5/14/chartex" xmlns:mc="http://schemas.openxmlformats.org/markup-compatibility/2006" xmlns:aink="http://schemas.microsoft.com/office/drawing/2016/ink" xmlns:am3d="http://schemas.microsoft.com/office/drawing/2017/model3d" xmlns:o="urn:schemas-microsoft-com:office:office" xmlns:r="http://schemas.openxmlformats.org/officeDocument/2006/relationships" xmlns:m="http://schemas.openxmlformats.org/officeDocument/2006/math" xmlns:v="urn:schemas-microsoft-com:vml" xmlns:wp14="http://schemas.microsoft.com/office/word/2010/wordprocessingDrawing" xmlns:wp="http://schemas.openxmlformats.org/drawingml/2006/wordprocessingDrawing" xmlns:w10="urn:schemas-microsoft-com:office:word" xmlns:w="http://schemas.openxmlformats.org/wordprocessingml/2006/main" xmlns:w14="http://schemas.microsoft.com/office/word/2010/wordml" xmlns:w15="http://schemas.microsoft.com/office/word/2012/wordml" xmlns:w16cex="http://schemas.microsoft.com/office/word/2018/wordml/cex" xmlns:w16cid="http://schemas.microsoft.com/office/word/2016/wordml/cid" xmlns:w16="http://schemas.microsoft.com/office/word/2018/wordml" xmlns:w16sdtdh="http://schemas.microsoft.com/office/word/2020/wordml/sdtdatahash" xmlns:w16se="http://schemas.microsoft.com/office/word/2015/wordml/symex" xmlns:wpg="http://schemas.microsoft.com/office/word/2010/wordprocessingGroup" xmlns:wpi="http://schemas.microsoft.com/office/word/2010/wordprocessingInk" xmlns:wne="http://schemas.microsoft.com/office/word/2006/wordml" xmlns:wps="http://schemas.microsoft.com/office/word/2010/wordprocessingShape" mc:Ignorable="w14 w15 w16se w16cid w16 w16cex w16sdtdh wp14">
+<w:hdr xmlns:wpc="http://schemas.microsoft.com/office/word/2010/wordprocessingCanvas" xmlns:cx="http://schemas.microsoft.com/office/drawing/2014/chartex" xmlns:cx1="http://schemas.microsoft.com/office/drawing/2015/9/8/chartex" xmlns:cx2="http://schemas.microsoft.com/office/drawing/2015/10/21/chartex" xmlns:cx3="http://schemas.microsoft.com/office/drawing/2016/5/9/chartex" xmlns:cx4="http://schemas.microsoft.com/office/drawing/2016/5/10/chartex" xmlns:cx5="http://schemas.microsoft.com/office/drawing/2016/5/11/chartex" xmlns:cx6="http://schemas.microsoft.com/office/drawing/2016/5/12/chartex" xmlns:cx7="http://schemas.microsoft.com/office/drawing/2016/5/13/chartex" xmlns:cx8="http://schemas.microsoft.com/office/drawing/2016/5/14/chartex" xmlns:mc="http://schemas.openxmlformats.org/markup-compatibility/2006" xmlns:aink="http://schemas.microsoft.com/office/drawing/2016/ink" xmlns:am3d="http://schemas.microsoft.com/office/drawing/2017/model3d" xmlns:o="urn:schemas-microsoft-com:office:office" xmlns:oel="http://schemas.microsoft.com/office/2019/extlst" xmlns:r="http://schemas.openxmlformats.org/officeDocument/2006/relationships" xmlns:m="http://schemas.openxmlformats.org/officeDocument/2006/math" xmlns:v="urn:schemas-microsoft-com:vml" xmlns:wp14="http://schemas.microsoft.com/office/word/2010/wordprocessingDrawing" xmlns:wp="http://schemas.openxmlformats.org/drawingml/2006/wordprocessingDrawing" xmlns:w10="urn:schemas-microsoft-com:office:word" xmlns:w="http://schemas.openxmlformats.org/wordprocessingml/2006/main" xmlns:w14="http://schemas.microsoft.com/office/word/2010/wordml" xmlns:w15="http://schemas.microsoft.com/office/word/2012/wordml" xmlns:w16cex="http://schemas.microsoft.com/office/word/2018/wordml/cex" xmlns:w16cid="http://schemas.microsoft.com/office/word/2016/wordml/cid" xmlns:w16="http://schemas.microsoft.com/office/word/2018/wordml" xmlns:w16sdtdh="http://schemas.microsoft.com/office/word/2020/wordml/sdtdatahash" xmlns:w16se="http://schemas.microsoft.com/office/word/2015/wordml/symex" xmlns:wpg="http://schemas.microsoft.com/office/word/2010/wordprocessingGroup" xmlns:wpi="http://schemas.microsoft.com/office/word/2010/wordprocessingInk" xmlns:wne="http://schemas.microsoft.com/office/word/2006/wordml" xmlns:wps="http://schemas.microsoft.com/office/word/2010/wordprocessingShape" mc:Ignorable="w14 w15 w16se w16cid w16 w16cex w16sdtdh wp14">
   <w:p>
     <w:pPr>
       <w:pStyle w:val="Header"/>
@@ -6166,7 +6383,7 @@
 </file>
 
 <file path=word/header3.xml><?xml version="1.0" encoding="utf-8"?>
-<w:hdr xmlns:wpc="http://schemas.microsoft.com/office/word/2010/wordprocessingCanvas" xmlns:cx="http://schemas.microsoft.com/office/drawing/2014/chartex" xmlns:cx1="http://schemas.microsoft.com/office/drawing/2015/9/8/chartex" xmlns:cx2="http://schemas.microsoft.com/office/drawing/2015/10/21/chartex" xmlns:cx3="http://schemas.microsoft.com/office/drawing/2016/5/9/chartex" xmlns:cx4="http://schemas.microsoft.com/office/drawing/2016/5/10/chartex" xmlns:cx5="http://schemas.microsoft.com/office/drawing/2016/5/11/chartex" xmlns:cx6="http://schemas.microsoft.com/office/drawing/2016/5/12/chartex" xmlns:cx7="http://schemas.microsoft.com/office/drawing/2016/5/13/chartex" xmlns:cx8="http://schemas.microsoft.com/office/drawing/2016/5/14/chartex" xmlns:mc="http://schemas.openxmlformats.org/markup-compatibility/2006" xmlns:aink="http://schemas.microsoft.com/office/drawing/2016/ink" xmlns:am3d="http://schemas.microsoft.com/office/drawing/2017/model3d" xmlns:o="urn:schemas-microsoft-com:office:office" xmlns:r="http://schemas.openxmlformats.org/officeDocument/2006/relationships" xmlns:m="http://schemas.openxmlformats.org/officeDocument/2006/math" xmlns:v="urn:schemas-microsoft-com:vml" xmlns:wp14="http://schemas.microsoft.com/office/word/2010/wordprocessingDrawing" xmlns:wp="http://schemas.openxmlformats.org/drawingml/2006/wordprocessingDrawing" xmlns:w10="urn:schemas-microsoft-com:office:word" xmlns:w="http://schemas.openxmlformats.org/wordprocessingml/2006/main" xmlns:w14="http://schemas.microsoft.com/office/word/2010/wordml" xmlns:w15="http://schemas.microsoft.com/office/word/2012/wordml" xmlns:w16cex="http://schemas.microsoft.com/office/word/2018/wordml/cex" xmlns:w16cid="http://schemas.microsoft.com/office/word/2016/wordml/cid" xmlns:w16="http://schemas.microsoft.com/office/word/2018/wordml" xmlns:w16sdtdh="http://schemas.microsoft.com/office/word/2020/wordml/sdtdatahash" xmlns:w16se="http://schemas.microsoft.com/office/word/2015/wordml/symex" xmlns:wpg="http://schemas.microsoft.com/office/word/2010/wordprocessingGroup" xmlns:wpi="http://schemas.microsoft.com/office/word/2010/wordprocessingInk" xmlns:wne="http://schemas.microsoft.com/office/word/2006/wordml" xmlns:wps="http://schemas.microsoft.com/office/word/2010/wordprocessingShape" mc:Ignorable="w14 w15 w16se w16cid w16 w16cex w16sdtdh wp14">
+<w:hdr xmlns:wpc="http://schemas.microsoft.com/office/word/2010/wordprocessingCanvas" xmlns:cx="http://schemas.microsoft.com/office/drawing/2014/chartex" xmlns:cx1="http://schemas.microsoft.com/office/drawing/2015/9/8/chartex" xmlns:cx2="http://schemas.microsoft.com/office/drawing/2015/10/21/chartex" xmlns:cx3="http://schemas.microsoft.com/office/drawing/2016/5/9/chartex" xmlns:cx4="http://schemas.microsoft.com/office/drawing/2016/5/10/chartex" xmlns:cx5="http://schemas.microsoft.com/office/drawing/2016/5/11/chartex" xmlns:cx6="http://schemas.microsoft.com/office/drawing/2016/5/12/chartex" xmlns:cx7="http://schemas.microsoft.com/office/drawing/2016/5/13/chartex" xmlns:cx8="http://schemas.microsoft.com/office/drawing/2016/5/14/chartex" xmlns:mc="http://schemas.openxmlformats.org/markup-compatibility/2006" xmlns:aink="http://schemas.microsoft.com/office/drawing/2016/ink" xmlns:am3d="http://schemas.microsoft.com/office/drawing/2017/model3d" xmlns:o="urn:schemas-microsoft-com:office:office" xmlns:oel="http://schemas.microsoft.com/office/2019/extlst" xmlns:r="http://schemas.openxmlformats.org/officeDocument/2006/relationships" xmlns:m="http://schemas.openxmlformats.org/officeDocument/2006/math" xmlns:v="urn:schemas-microsoft-com:vml" xmlns:wp14="http://schemas.microsoft.com/office/word/2010/wordprocessingDrawing" xmlns:wp="http://schemas.openxmlformats.org/drawingml/2006/wordprocessingDrawing" xmlns:w10="urn:schemas-microsoft-com:office:word" xmlns:w="http://schemas.openxmlformats.org/wordprocessingml/2006/main" xmlns:w14="http://schemas.microsoft.com/office/word/2010/wordml" xmlns:w15="http://schemas.microsoft.com/office/word/2012/wordml" xmlns:w16cex="http://schemas.microsoft.com/office/word/2018/wordml/cex" xmlns:w16cid="http://schemas.microsoft.com/office/word/2016/wordml/cid" xmlns:w16="http://schemas.microsoft.com/office/word/2018/wordml" xmlns:w16sdtdh="http://schemas.microsoft.com/office/word/2020/wordml/sdtdatahash" xmlns:w16se="http://schemas.microsoft.com/office/word/2015/wordml/symex" xmlns:wpg="http://schemas.microsoft.com/office/word/2010/wordprocessingGroup" xmlns:wpi="http://schemas.microsoft.com/office/word/2010/wordprocessingInk" xmlns:wne="http://schemas.microsoft.com/office/word/2006/wordml" xmlns:wps="http://schemas.microsoft.com/office/word/2010/wordprocessingShape" mc:Ignorable="w14 w15 w16se w16cid w16 w16cex w16sdtdh wp14">
   <w:p>
     <w:pPr>
       <w:pStyle w:val="Header"/>
@@ -6176,7 +6393,7 @@
 </file>
 
 <file path=word/numbering.xml><?xml version="1.0" encoding="utf-8"?>
-<w:numbering xmlns:wpc="http://schemas.microsoft.com/office/word/2010/wordprocessingCanvas" xmlns:cx="http://schemas.microsoft.com/office/drawing/2014/chartex" xmlns:cx1="http://schemas.microsoft.com/office/drawing/2015/9/8/chartex" xmlns:cx2="http://schemas.microsoft.com/office/drawing/2015/10/21/chartex" xmlns:cx3="http://schemas.microsoft.com/office/drawing/2016/5/9/chartex" xmlns:cx4="http://schemas.microsoft.com/office/drawing/2016/5/10/chartex" xmlns:cx5="http://schemas.microsoft.com/office/drawing/2016/5/11/chartex" xmlns:cx6="http://schemas.microsoft.com/office/drawing/2016/5/12/chartex" xmlns:cx7="http://schemas.microsoft.com/office/drawing/2016/5/13/chartex" xmlns:cx8="http://schemas.microsoft.com/office/drawing/2016/5/14/chartex" xmlns:mc="http://schemas.openxmlformats.org/markup-compatibility/2006" xmlns:aink="http://schemas.microsoft.com/office/drawing/2016/ink" xmlns:am3d="http://schemas.microsoft.com/office/drawing/2017/model3d" xmlns:o="urn:schemas-microsoft-com:office:office" xmlns:r="http://schemas.openxmlformats.org/officeDocument/2006/relationships" xmlns:m="http://schemas.openxmlformats.org/officeDocument/2006/math" xmlns:v="urn:schemas-microsoft-com:vml" xmlns:wp14="http://schemas.microsoft.com/office/word/2010/wordprocessingDrawing" xmlns:wp="http://schemas.openxmlformats.org/drawingml/2006/wordprocessingDrawing" xmlns:w10="urn:schemas-microsoft-com:office:word" xmlns:w="http://schemas.openxmlformats.org/wordprocessingml/2006/main" xmlns:w14="http://schemas.microsoft.com/office/word/2010/wordml" xmlns:w15="http://schemas.microsoft.com/office/word/2012/wordml" xmlns:w16cex="http://schemas.microsoft.com/office/word/2018/wordml/cex" xmlns:w16cid="http://schemas.microsoft.com/office/word/2016/wordml/cid" xmlns:w16="http://schemas.microsoft.com/office/word/2018/wordml" xmlns:w16sdtdh="http://schemas.microsoft.com/office/word/2020/wordml/sdtdatahash" xmlns:w16se="http://schemas.microsoft.com/office/word/2015/wordml/symex" xmlns:wpg="http://schemas.microsoft.com/office/word/2010/wordprocessingGroup" xmlns:wpi="http://schemas.microsoft.com/office/word/2010/wordprocessingInk" xmlns:wne="http://schemas.microsoft.com/office/word/2006/wordml" xmlns:wps="http://schemas.microsoft.com/office/word/2010/wordprocessingShape" mc:Ignorable="w14 w15 w16se w16cid w16 w16cex w16sdtdh wp14">
+<w:numbering xmlns:wpc="http://schemas.microsoft.com/office/word/2010/wordprocessingCanvas" xmlns:cx="http://schemas.microsoft.com/office/drawing/2014/chartex" xmlns:cx1="http://schemas.microsoft.com/office/drawing/2015/9/8/chartex" xmlns:cx2="http://schemas.microsoft.com/office/drawing/2015/10/21/chartex" xmlns:cx3="http://schemas.microsoft.com/office/drawing/2016/5/9/chartex" xmlns:cx4="http://schemas.microsoft.com/office/drawing/2016/5/10/chartex" xmlns:cx5="http://schemas.microsoft.com/office/drawing/2016/5/11/chartex" xmlns:cx6="http://schemas.microsoft.com/office/drawing/2016/5/12/chartex" xmlns:cx7="http://schemas.microsoft.com/office/drawing/2016/5/13/chartex" xmlns:cx8="http://schemas.microsoft.com/office/drawing/2016/5/14/chartex" xmlns:mc="http://schemas.openxmlformats.org/markup-compatibility/2006" xmlns:aink="http://schemas.microsoft.com/office/drawing/2016/ink" xmlns:am3d="http://schemas.microsoft.com/office/drawing/2017/model3d" xmlns:o="urn:schemas-microsoft-com:office:office" xmlns:oel="http://schemas.microsoft.com/office/2019/extlst" xmlns:r="http://schemas.openxmlformats.org/officeDocument/2006/relationships" xmlns:m="http://schemas.openxmlformats.org/officeDocument/2006/math" xmlns:v="urn:schemas-microsoft-com:vml" xmlns:wp14="http://schemas.microsoft.com/office/word/2010/wordprocessingDrawing" xmlns:wp="http://schemas.openxmlformats.org/drawingml/2006/wordprocessingDrawing" xmlns:w10="urn:schemas-microsoft-com:office:word" xmlns:w="http://schemas.openxmlformats.org/wordprocessingml/2006/main" xmlns:w14="http://schemas.microsoft.com/office/word/2010/wordml" xmlns:w15="http://schemas.microsoft.com/office/word/2012/wordml" xmlns:w16cex="http://schemas.microsoft.com/office/word/2018/wordml/cex" xmlns:w16cid="http://schemas.microsoft.com/office/word/2016/wordml/cid" xmlns:w16="http://schemas.microsoft.com/office/word/2018/wordml" xmlns:w16sdtdh="http://schemas.microsoft.com/office/word/2020/wordml/sdtdatahash" xmlns:w16se="http://schemas.microsoft.com/office/word/2015/wordml/symex" xmlns:wpg="http://schemas.microsoft.com/office/word/2010/wordprocessingGroup" xmlns:wpi="http://schemas.microsoft.com/office/word/2010/wordprocessingInk" xmlns:wne="http://schemas.microsoft.com/office/word/2006/wordml" xmlns:wps="http://schemas.microsoft.com/office/word/2010/wordprocessingShape" mc:Ignorable="w14 w15 w16se w16cid w16 w16cex w16sdtdh wp14">
   <w:abstractNum w:abstractNumId="0" w15:restartNumberingAfterBreak="0">
     <w:nsid w:val="05BE74FF"/>
     <w:multiLevelType w:val="hybridMultilevel"/>
@@ -9089,82 +9306,82 @@
       </w:rPr>
     </w:lvl>
   </w:abstractNum>
-  <w:num w:numId="1">
+  <w:num w:numId="1" w16cid:durableId="946934411">
     <w:abstractNumId w:val="4"/>
   </w:num>
-  <w:num w:numId="2">
+  <w:num w:numId="2" w16cid:durableId="487401457">
     <w:abstractNumId w:val="25"/>
   </w:num>
-  <w:num w:numId="3">
+  <w:num w:numId="3" w16cid:durableId="648441611">
     <w:abstractNumId w:val="20"/>
   </w:num>
-  <w:num w:numId="4">
+  <w:num w:numId="4" w16cid:durableId="683092891">
     <w:abstractNumId w:val="16"/>
   </w:num>
-  <w:num w:numId="5">
+  <w:num w:numId="5" w16cid:durableId="96486620">
     <w:abstractNumId w:val="9"/>
   </w:num>
-  <w:num w:numId="6">
+  <w:num w:numId="6" w16cid:durableId="1754547272">
     <w:abstractNumId w:val="5"/>
   </w:num>
-  <w:num w:numId="7">
+  <w:num w:numId="7" w16cid:durableId="721440429">
     <w:abstractNumId w:val="17"/>
   </w:num>
-  <w:num w:numId="8">
+  <w:num w:numId="8" w16cid:durableId="677538466">
     <w:abstractNumId w:val="19"/>
   </w:num>
-  <w:num w:numId="9">
+  <w:num w:numId="9" w16cid:durableId="1634022912">
     <w:abstractNumId w:val="22"/>
   </w:num>
-  <w:num w:numId="10">
+  <w:num w:numId="10" w16cid:durableId="1539201180">
     <w:abstractNumId w:val="11"/>
   </w:num>
-  <w:num w:numId="11">
+  <w:num w:numId="11" w16cid:durableId="1696685425">
     <w:abstractNumId w:val="2"/>
   </w:num>
-  <w:num w:numId="12">
+  <w:num w:numId="12" w16cid:durableId="1464497013">
     <w:abstractNumId w:val="23"/>
   </w:num>
-  <w:num w:numId="13">
+  <w:num w:numId="13" w16cid:durableId="864831002">
     <w:abstractNumId w:val="3"/>
   </w:num>
-  <w:num w:numId="14">
+  <w:num w:numId="14" w16cid:durableId="1443303383">
     <w:abstractNumId w:val="1"/>
   </w:num>
-  <w:num w:numId="15">
+  <w:num w:numId="15" w16cid:durableId="94718820">
     <w:abstractNumId w:val="10"/>
   </w:num>
-  <w:num w:numId="16">
+  <w:num w:numId="16" w16cid:durableId="62026284">
     <w:abstractNumId w:val="12"/>
   </w:num>
-  <w:num w:numId="17">
+  <w:num w:numId="17" w16cid:durableId="33701634">
     <w:abstractNumId w:val="6"/>
   </w:num>
-  <w:num w:numId="18">
+  <w:num w:numId="18" w16cid:durableId="1186990267">
     <w:abstractNumId w:val="21"/>
   </w:num>
-  <w:num w:numId="19">
+  <w:num w:numId="19" w16cid:durableId="1085110928">
     <w:abstractNumId w:val="7"/>
   </w:num>
-  <w:num w:numId="20">
+  <w:num w:numId="20" w16cid:durableId="134224021">
     <w:abstractNumId w:val="15"/>
   </w:num>
-  <w:num w:numId="21">
+  <w:num w:numId="21" w16cid:durableId="1070466940">
     <w:abstractNumId w:val="8"/>
   </w:num>
-  <w:num w:numId="22">
+  <w:num w:numId="22" w16cid:durableId="1175806558">
     <w:abstractNumId w:val="0"/>
   </w:num>
-  <w:num w:numId="23">
+  <w:num w:numId="23" w16cid:durableId="1762027566">
     <w:abstractNumId w:val="14"/>
   </w:num>
-  <w:num w:numId="24">
+  <w:num w:numId="24" w16cid:durableId="1867795202">
     <w:abstractNumId w:val="13"/>
   </w:num>
-  <w:num w:numId="25">
+  <w:num w:numId="25" w16cid:durableId="738527173">
     <w:abstractNumId w:val="24"/>
   </w:num>
-  <w:num w:numId="26">
+  <w:num w:numId="26" w16cid:durableId="1722242540">
     <w:abstractNumId w:val="18"/>
   </w:num>
   <w:numIdMacAtCleanup w:val="23"/>
@@ -9294,6 +9511,7 @@
     <w:lsdException w:name="HTML Sample" w:semiHidden="1" w:unhideWhenUsed="1"/>
     <w:lsdException w:name="HTML Typewriter" w:semiHidden="1" w:unhideWhenUsed="1"/>
     <w:lsdException w:name="HTML Variable" w:semiHidden="1" w:unhideWhenUsed="1"/>
+    <w:lsdException w:name="Normal Table" w:semiHidden="1" w:unhideWhenUsed="1"/>
     <w:lsdException w:name="annotation subject" w:semiHidden="1" w:unhideWhenUsed="1"/>
     <w:lsdException w:name="No List" w:semiHidden="1" w:unhideWhenUsed="1"/>
     <w:lsdException w:name="Outline List 1" w:semiHidden="1" w:unhideWhenUsed="1"/>
@@ -9336,8 +9554,11 @@
     <w:lsdException w:name="Table Contemporary" w:semiHidden="1" w:unhideWhenUsed="1"/>
     <w:lsdException w:name="Table Elegant" w:semiHidden="1" w:unhideWhenUsed="1"/>
     <w:lsdException w:name="Table Professional" w:semiHidden="1" w:unhideWhenUsed="1"/>
+    <w:lsdException w:name="Table Subtle 1" w:semiHidden="1" w:unhideWhenUsed="1"/>
     <w:lsdException w:name="Table Subtle 2" w:semiHidden="1" w:unhideWhenUsed="1"/>
     <w:lsdException w:name="Table Web 1" w:semiHidden="1" w:unhideWhenUsed="1"/>
+    <w:lsdException w:name="Table Web 2" w:semiHidden="1" w:unhideWhenUsed="1"/>
+    <w:lsdException w:name="Table Web 3" w:semiHidden="1" w:unhideWhenUsed="1"/>
     <w:lsdException w:name="Balloon Text" w:semiHidden="1" w:unhideWhenUsed="1" w:qFormat="1"/>
     <w:lsdException w:name="Table Grid" w:uiPriority="59"/>
     <w:lsdException w:name="Table Theme" w:semiHidden="1" w:unhideWhenUsed="1"/>

</xml_diff>